<commit_message>
Added Main Room Textured
</commit_message>
<xml_diff>
--- a/UX Testing.docx
+++ b/UX Testing.docx
@@ -1,6 +1,6 @@
 
 <file path=word/document.xml><?xml version="1.0" encoding="utf-8"?>
-<w:document xmlns:wpc="http://schemas.microsoft.com/office/word/2010/wordprocessingCanvas" xmlns:cx="http://schemas.microsoft.com/office/drawing/2014/chartex" xmlns:cx1="http://schemas.microsoft.com/office/drawing/2015/9/8/chartex" xmlns:cx2="http://schemas.microsoft.com/office/drawing/2015/10/21/chartex" xmlns:cx3="http://schemas.microsoft.com/office/drawing/2016/5/9/chartex" xmlns:cx4="http://schemas.microsoft.com/office/drawing/2016/5/10/chartex" xmlns:cx5="http://schemas.microsoft.com/office/drawing/2016/5/11/chartex" xmlns:cx6="http://schemas.microsoft.com/office/drawing/2016/5/12/chartex" xmlns:cx7="http://schemas.microsoft.com/office/drawing/2016/5/13/chartex" xmlns:cx8="http://schemas.microsoft.com/office/drawing/2016/5/14/chartex" xmlns:mc="http://schemas.openxmlformats.org/markup-compatibility/2006" xmlns:aink="http://schemas.microsoft.com/office/drawing/2016/ink" xmlns:am3d="http://schemas.microsoft.com/office/drawing/2017/model3d" xmlns:o="urn:schemas-microsoft-com:office:office" xmlns:oel="http://schemas.microsoft.com/office/2019/extlst" xmlns:r="http://schemas.openxmlformats.org/officeDocument/2006/relationships" xmlns:m="http://schemas.openxmlformats.org/officeDocument/2006/math" xmlns:v="urn:schemas-microsoft-com:vml" xmlns:wp14="http://schemas.microsoft.com/office/word/2010/wordprocessingDrawing" xmlns:wp="http://schemas.openxmlformats.org/drawingml/2006/wordprocessingDrawing" xmlns:w10="urn:schemas-microsoft-com:office:word" xmlns:w="http://schemas.openxmlformats.org/wordprocessingml/2006/main" xmlns:w14="http://schemas.microsoft.com/office/word/2010/wordml" xmlns:w15="http://schemas.microsoft.com/office/word/2012/wordml" xmlns:w16cex="http://schemas.microsoft.com/office/word/2018/wordml/cex" xmlns:w16cid="http://schemas.microsoft.com/office/word/2016/wordml/cid" xmlns:w16="http://schemas.microsoft.com/office/word/2018/wordml" xmlns:w16du="http://schemas.microsoft.com/office/word/2023/wordml/word16du" xmlns:w16sdtdh="http://schemas.microsoft.com/office/word/2020/wordml/sdtdatahash" xmlns:w16se="http://schemas.microsoft.com/office/word/2015/wordml/symex" xmlns:wpg="http://schemas.microsoft.com/office/word/2010/wordprocessingGroup" xmlns:wpi="http://schemas.microsoft.com/office/word/2010/wordprocessingInk" xmlns:wne="http://schemas.microsoft.com/office/word/2006/wordml" xmlns:wps="http://schemas.microsoft.com/office/word/2010/wordprocessingShape" mc:Ignorable="w14 w15 w16se w16cid w16 w16cex w16sdtdh wp14">
+<w:document xmlns:wpc="http://schemas.microsoft.com/office/word/2010/wordprocessingCanvas" xmlns:cx="http://schemas.microsoft.com/office/drawing/2014/chartex" xmlns:cx1="http://schemas.microsoft.com/office/drawing/2015/9/8/chartex" xmlns:cx2="http://schemas.microsoft.com/office/drawing/2015/10/21/chartex" xmlns:cx3="http://schemas.microsoft.com/office/drawing/2016/5/9/chartex" xmlns:cx4="http://schemas.microsoft.com/office/drawing/2016/5/10/chartex" xmlns:cx5="http://schemas.microsoft.com/office/drawing/2016/5/11/chartex" xmlns:cx6="http://schemas.microsoft.com/office/drawing/2016/5/12/chartex" xmlns:cx7="http://schemas.microsoft.com/office/drawing/2016/5/13/chartex" xmlns:cx8="http://schemas.microsoft.com/office/drawing/2016/5/14/chartex" xmlns:mc="http://schemas.openxmlformats.org/markup-compatibility/2006" xmlns:aink="http://schemas.microsoft.com/office/drawing/2016/ink" xmlns:am3d="http://schemas.microsoft.com/office/drawing/2017/model3d" xmlns:o="urn:schemas-microsoft-com:office:office" xmlns:oel="http://schemas.microsoft.com/office/2019/extlst" xmlns:r="http://schemas.openxmlformats.org/officeDocument/2006/relationships" xmlns:m="http://schemas.openxmlformats.org/officeDocument/2006/math" xmlns:v="urn:schemas-microsoft-com:vml" xmlns:wp14="http://schemas.microsoft.com/office/word/2010/wordprocessingDrawing" xmlns:wp="http://schemas.openxmlformats.org/drawingml/2006/wordprocessingDrawing" xmlns:w10="urn:schemas-microsoft-com:office:word" xmlns:w="http://schemas.openxmlformats.org/wordprocessingml/2006/main" xmlns:w14="http://schemas.microsoft.com/office/word/2010/wordml" xmlns:w15="http://schemas.microsoft.com/office/word/2012/wordml" xmlns:w16cex="http://schemas.microsoft.com/office/word/2018/wordml/cex" xmlns:w16cid="http://schemas.microsoft.com/office/word/2016/wordml/cid" xmlns:w16="http://schemas.microsoft.com/office/word/2018/wordml" xmlns:w16sdtdh="http://schemas.microsoft.com/office/word/2020/wordml/sdtdatahash" xmlns:w16se="http://schemas.microsoft.com/office/word/2015/wordml/symex" xmlns:wpg="http://schemas.microsoft.com/office/word/2010/wordprocessingGroup" xmlns:wpi="http://schemas.microsoft.com/office/word/2010/wordprocessingInk" xmlns:wne="http://schemas.microsoft.com/office/word/2006/wordml" xmlns:wps="http://schemas.microsoft.com/office/word/2010/wordprocessingShape" mc:Ignorable="w14 w15 w16se w16cid w16 w16cex w16sdtdh wp14">
   <w:body>
     <w:p>
       <w:r>
@@ -32,26 +32,6 @@
     </w:p>
     <w:p>
       <w:pPr>
-        <w:rPr>
-          <w:b/>
-          <w:bCs/>
-        </w:rPr>
-      </w:pPr>
-      <w:r>
-        <w:rPr>
-          <w:b/>
-          <w:bCs/>
-        </w:rPr>
-        <w:t>Please write your name at the top:</w:t>
-      </w:r>
-    </w:p>
-    <w:p>
-      <w:r>
-        <w:t>Name:</w:t>
-      </w:r>
-    </w:p>
-    <w:p>
-      <w:pPr>
         <w:pStyle w:val="ListParagraph"/>
         <w:numPr>
           <w:ilvl w:val="0"/>
@@ -59,10 +39,72 @@
         </w:numPr>
       </w:pPr>
       <w:r>
-        <w:t>Did you like the game?</w:t>
-      </w:r>
-    </w:p>
-    <w:p/>
+        <w:t xml:space="preserve">Did you like the </w:t>
+      </w:r>
+      <w:r>
+        <w:t>simulation</w:t>
+      </w:r>
+      <w:r>
+        <w:t>?</w:t>
+      </w:r>
+    </w:p>
+    <w:p>
+      <w:pPr>
+        <w:pStyle w:val="ListParagraph"/>
+        <w:numPr>
+          <w:ilvl w:val="0"/>
+          <w:numId w:val="6"/>
+        </w:numPr>
+      </w:pPr>
+      <w:r>
+        <w:t>Yes</w:t>
+      </w:r>
+    </w:p>
+    <w:p>
+      <w:pPr>
+        <w:pStyle w:val="ListParagraph"/>
+        <w:numPr>
+          <w:ilvl w:val="0"/>
+          <w:numId w:val="6"/>
+        </w:numPr>
+      </w:pPr>
+      <w:r>
+        <w:t>I wouldn’t consider it a game but more of a house assembling software</w:t>
+      </w:r>
+    </w:p>
+    <w:p>
+      <w:pPr>
+        <w:pStyle w:val="ListParagraph"/>
+        <w:numPr>
+          <w:ilvl w:val="0"/>
+          <w:numId w:val="6"/>
+        </w:numPr>
+      </w:pPr>
+      <w:r>
+        <w:t>Yes</w:t>
+      </w:r>
+      <w:r>
+        <w:tab/>
+      </w:r>
+      <w:r>
+        <w:tab/>
+      </w:r>
+      <w:r>
+        <w:tab/>
+      </w:r>
+    </w:p>
+    <w:p>
+      <w:pPr>
+        <w:pStyle w:val="ListParagraph"/>
+        <w:numPr>
+          <w:ilvl w:val="0"/>
+          <w:numId w:val="6"/>
+        </w:numPr>
+      </w:pPr>
+      <w:r>
+        <w:t>Yes</w:t>
+      </w:r>
+    </w:p>
     <w:p>
       <w:pPr>
         <w:pStyle w:val="ListParagraph"/>
@@ -84,7 +126,54 @@
         <w:t>, UI, etc.)</w:t>
       </w:r>
     </w:p>
-    <w:p/>
+    <w:p>
+      <w:pPr>
+        <w:pStyle w:val="ListParagraph"/>
+        <w:numPr>
+          <w:ilvl w:val="0"/>
+          <w:numId w:val="7"/>
+        </w:numPr>
+      </w:pPr>
+      <w:r>
+        <w:t>No, I thought the directions that were written in game were clear. I did see Carson play the game beforehand though.</w:t>
+      </w:r>
+    </w:p>
+    <w:p>
+      <w:pPr>
+        <w:pStyle w:val="ListParagraph"/>
+        <w:numPr>
+          <w:ilvl w:val="0"/>
+          <w:numId w:val="7"/>
+        </w:numPr>
+      </w:pPr>
+      <w:r>
+        <w:t>No but I probably have a better understanding of technology than the people that would find this useful</w:t>
+      </w:r>
+    </w:p>
+    <w:p>
+      <w:pPr>
+        <w:pStyle w:val="ListParagraph"/>
+        <w:numPr>
+          <w:ilvl w:val="0"/>
+          <w:numId w:val="7"/>
+        </w:numPr>
+      </w:pPr>
+      <w:r>
+        <w:t>No</w:t>
+      </w:r>
+    </w:p>
+    <w:p>
+      <w:pPr>
+        <w:pStyle w:val="ListParagraph"/>
+        <w:numPr>
+          <w:ilvl w:val="0"/>
+          <w:numId w:val="7"/>
+        </w:numPr>
+      </w:pPr>
+      <w:r>
+        <w:t>No</w:t>
+      </w:r>
+    </w:p>
     <w:p>
       <w:pPr>
         <w:pStyle w:val="ListParagraph"/>
@@ -94,10 +183,63 @@
         </w:numPr>
       </w:pPr>
       <w:r>
-        <w:t>Did something not work as expected?</w:t>
-      </w:r>
-    </w:p>
-    <w:p/>
+        <w:t xml:space="preserve">Did something </w:t>
+      </w:r>
+      <w:r>
+        <w:t>0</w:t>
+      </w:r>
+      <w:r>
+        <w:t>not work as expected?</w:t>
+      </w:r>
+    </w:p>
+    <w:p>
+      <w:pPr>
+        <w:pStyle w:val="ListParagraph"/>
+        <w:numPr>
+          <w:ilvl w:val="0"/>
+          <w:numId w:val="8"/>
+        </w:numPr>
+      </w:pPr>
+      <w:r>
+        <w:t>I put pieces of the house into the floor</w:t>
+      </w:r>
+    </w:p>
+    <w:p>
+      <w:pPr>
+        <w:pStyle w:val="ListParagraph"/>
+        <w:numPr>
+          <w:ilvl w:val="0"/>
+          <w:numId w:val="8"/>
+        </w:numPr>
+      </w:pPr>
+      <w:r>
+        <w:t>There were some parts missing colliders</w:t>
+      </w:r>
+    </w:p>
+    <w:p>
+      <w:pPr>
+        <w:pStyle w:val="ListParagraph"/>
+        <w:numPr>
+          <w:ilvl w:val="0"/>
+          <w:numId w:val="8"/>
+        </w:numPr>
+      </w:pPr>
+      <w:r>
+        <w:t>I couldn’t spawn more pieces</w:t>
+      </w:r>
+    </w:p>
+    <w:p>
+      <w:pPr>
+        <w:pStyle w:val="ListParagraph"/>
+        <w:numPr>
+          <w:ilvl w:val="0"/>
+          <w:numId w:val="8"/>
+        </w:numPr>
+      </w:pPr>
+      <w:r>
+        <w:t>No</w:t>
+      </w:r>
+    </w:p>
     <w:p>
       <w:pPr>
         <w:pStyle w:val="ListParagraph"/>
@@ -109,8 +251,58 @@
       <w:r>
         <w:t>Any improvements you would make to the current state of the game?</w:t>
       </w:r>
-    </w:p>
-    <w:p/>
+      <w:r>
+        <w:t xml:space="preserve"> </w:t>
+      </w:r>
+    </w:p>
+    <w:p>
+      <w:pPr>
+        <w:pStyle w:val="ListParagraph"/>
+        <w:numPr>
+          <w:ilvl w:val="0"/>
+          <w:numId w:val="9"/>
+        </w:numPr>
+      </w:pPr>
+      <w:r>
+        <w:t>I would not allow people to put pieces of the house into the floor. Allow people to change the color of the pieces.</w:t>
+      </w:r>
+    </w:p>
+    <w:p>
+      <w:pPr>
+        <w:pStyle w:val="ListParagraph"/>
+        <w:numPr>
+          <w:ilvl w:val="0"/>
+          <w:numId w:val="9"/>
+        </w:numPr>
+      </w:pPr>
+      <w:r>
+        <w:t>Add a preview of the prefab pieces as a picture so people can see what the piece looks like before spawning it</w:t>
+      </w:r>
+    </w:p>
+    <w:p>
+      <w:pPr>
+        <w:pStyle w:val="ListParagraph"/>
+        <w:numPr>
+          <w:ilvl w:val="0"/>
+          <w:numId w:val="9"/>
+        </w:numPr>
+      </w:pPr>
+      <w:r>
+        <w:t>More pieces and buildings</w:t>
+      </w:r>
+    </w:p>
+    <w:p>
+      <w:pPr>
+        <w:pStyle w:val="ListParagraph"/>
+        <w:numPr>
+          <w:ilvl w:val="0"/>
+          <w:numId w:val="9"/>
+        </w:numPr>
+      </w:pPr>
+      <w:r>
+        <w:t>A neighborhood all around you</w:t>
+      </w:r>
+    </w:p>
     <w:p>
       <w:pPr>
         <w:pStyle w:val="ListParagraph"/>
@@ -120,10 +312,66 @@
         </w:numPr>
       </w:pPr>
       <w:r>
-        <w:t>Anything you would to see removed or added?</w:t>
-      </w:r>
-    </w:p>
-    <w:p/>
+        <w:t xml:space="preserve">Anything you </w:t>
+      </w:r>
+      <w:r>
+        <w:t>want</w:t>
+      </w:r>
+      <w:r>
+        <w:t xml:space="preserve"> to see removed or added?</w:t>
+      </w:r>
+    </w:p>
+    <w:p>
+      <w:pPr>
+        <w:pStyle w:val="ListParagraph"/>
+        <w:numPr>
+          <w:ilvl w:val="0"/>
+          <w:numId w:val="10"/>
+        </w:numPr>
+      </w:pPr>
+      <w:r>
+        <w:t>See my point in #4</w:t>
+      </w:r>
+    </w:p>
+    <w:p>
+      <w:pPr>
+        <w:pStyle w:val="ListParagraph"/>
+        <w:numPr>
+          <w:ilvl w:val="0"/>
+          <w:numId w:val="10"/>
+        </w:numPr>
+      </w:pPr>
+      <w:r>
+        <w:t>A way to throw away pieces</w:t>
+      </w:r>
+    </w:p>
+    <w:p>
+      <w:pPr>
+        <w:pStyle w:val="ListParagraph"/>
+        <w:numPr>
+          <w:ilvl w:val="0"/>
+          <w:numId w:val="10"/>
+        </w:numPr>
+      </w:pPr>
+      <w:r>
+        <w:t>F</w:t>
+      </w:r>
+      <w:r>
+        <w:t>urniture</w:t>
+      </w:r>
+    </w:p>
+    <w:p>
+      <w:pPr>
+        <w:pStyle w:val="ListParagraph"/>
+        <w:numPr>
+          <w:ilvl w:val="0"/>
+          <w:numId w:val="10"/>
+        </w:numPr>
+      </w:pPr>
+      <w:r>
+        <w:t>Furniture</w:t>
+      </w:r>
+    </w:p>
     <w:p>
       <w:pPr>
         <w:pStyle w:val="ListParagraph"/>
@@ -139,258 +387,51 @@
     <w:p>
       <w:pPr>
         <w:pStyle w:val="ListParagraph"/>
-      </w:pPr>
-    </w:p>
-    <w:p>
-      <w:r>
-        <w:t>Name:</w:t>
-      </w:r>
-    </w:p>
-    <w:p>
-      <w:pPr>
-        <w:pStyle w:val="ListParagraph"/>
-        <w:numPr>
-          <w:ilvl w:val="0"/>
-          <w:numId w:val="3"/>
-        </w:numPr>
-      </w:pPr>
-      <w:r>
-        <w:t>Did you like the game?</w:t>
-      </w:r>
-    </w:p>
-    <w:p/>
-    <w:p>
-      <w:pPr>
-        <w:pStyle w:val="ListParagraph"/>
-        <w:numPr>
-          <w:ilvl w:val="0"/>
-          <w:numId w:val="3"/>
-        </w:numPr>
-      </w:pPr>
-      <w:r>
-        <w:t>Was there anything that was unclear? (Objective, UI, etc.)</w:t>
-      </w:r>
-    </w:p>
-    <w:p/>
-    <w:p>
-      <w:pPr>
-        <w:pStyle w:val="ListParagraph"/>
-        <w:numPr>
-          <w:ilvl w:val="0"/>
-          <w:numId w:val="3"/>
-        </w:numPr>
-      </w:pPr>
-      <w:r>
-        <w:t>Did something not work as expected?</w:t>
-      </w:r>
-    </w:p>
-    <w:p/>
-    <w:p>
-      <w:pPr>
-        <w:pStyle w:val="ListParagraph"/>
-        <w:numPr>
-          <w:ilvl w:val="0"/>
-          <w:numId w:val="3"/>
-        </w:numPr>
-      </w:pPr>
-      <w:r>
-        <w:t>Any improvements you would make to the current state of the game?</w:t>
-      </w:r>
-    </w:p>
-    <w:p/>
-    <w:p>
-      <w:pPr>
-        <w:pStyle w:val="ListParagraph"/>
-        <w:numPr>
-          <w:ilvl w:val="0"/>
-          <w:numId w:val="3"/>
-        </w:numPr>
-      </w:pPr>
-      <w:r>
-        <w:t>Anything you would to see removed or added?</w:t>
-      </w:r>
-    </w:p>
-    <w:p/>
-    <w:p>
-      <w:pPr>
-        <w:pStyle w:val="ListParagraph"/>
-        <w:numPr>
-          <w:ilvl w:val="0"/>
-          <w:numId w:val="3"/>
-        </w:numPr>
-      </w:pPr>
-      <w:r>
-        <w:t>Lastly, what do you think of the current way you interact with and place objects?</w:t>
-      </w:r>
-    </w:p>
-    <w:p/>
-    <w:p>
-      <w:r>
-        <w:t>Name:</w:t>
-      </w:r>
-    </w:p>
-    <w:p>
-      <w:pPr>
-        <w:pStyle w:val="ListParagraph"/>
-        <w:numPr>
-          <w:ilvl w:val="0"/>
-          <w:numId w:val="4"/>
-        </w:numPr>
-      </w:pPr>
-      <w:r>
-        <w:t>Did you like the game?</w:t>
-      </w:r>
-    </w:p>
-    <w:p/>
-    <w:p>
-      <w:pPr>
-        <w:pStyle w:val="ListParagraph"/>
-        <w:numPr>
-          <w:ilvl w:val="0"/>
-          <w:numId w:val="4"/>
-        </w:numPr>
-      </w:pPr>
-      <w:r>
-        <w:t>Was there anything that was unclear? (Objective, UI, etc.)</w:t>
-      </w:r>
-    </w:p>
-    <w:p/>
-    <w:p>
-      <w:pPr>
-        <w:pStyle w:val="ListParagraph"/>
-        <w:numPr>
-          <w:ilvl w:val="0"/>
-          <w:numId w:val="4"/>
-        </w:numPr>
-      </w:pPr>
-      <w:r>
-        <w:t>Did something not work as expected?</w:t>
-      </w:r>
-    </w:p>
-    <w:p/>
-    <w:p>
-      <w:pPr>
-        <w:pStyle w:val="ListParagraph"/>
-        <w:numPr>
-          <w:ilvl w:val="0"/>
-          <w:numId w:val="4"/>
-        </w:numPr>
-      </w:pPr>
-      <w:r>
-        <w:t>Any improvements you would make to the current state of the game?</w:t>
-      </w:r>
-    </w:p>
-    <w:p/>
-    <w:p>
-      <w:pPr>
-        <w:pStyle w:val="ListParagraph"/>
-        <w:numPr>
-          <w:ilvl w:val="0"/>
-          <w:numId w:val="4"/>
-        </w:numPr>
-      </w:pPr>
-      <w:r>
-        <w:t>Anything you would to see removed or added?</w:t>
-      </w:r>
-    </w:p>
-    <w:p/>
-    <w:p>
-      <w:pPr>
-        <w:pStyle w:val="ListParagraph"/>
-        <w:numPr>
-          <w:ilvl w:val="0"/>
-          <w:numId w:val="4"/>
-        </w:numPr>
-      </w:pPr>
-      <w:r>
-        <w:t>Lastly, what do you think of the current way you interact with and place objects?</w:t>
-      </w:r>
-    </w:p>
-    <w:p/>
-    <w:p>
-      <w:r>
-        <w:t>Name:</w:t>
-      </w:r>
-    </w:p>
-    <w:p>
-      <w:pPr>
-        <w:pStyle w:val="ListParagraph"/>
-        <w:numPr>
-          <w:ilvl w:val="0"/>
-          <w:numId w:val="5"/>
-        </w:numPr>
-      </w:pPr>
-      <w:r>
-        <w:t>Did you like the game?</w:t>
-      </w:r>
-    </w:p>
-    <w:p/>
-    <w:p>
-      <w:pPr>
-        <w:pStyle w:val="ListParagraph"/>
-        <w:numPr>
-          <w:ilvl w:val="0"/>
-          <w:numId w:val="5"/>
-        </w:numPr>
-      </w:pPr>
-      <w:r>
-        <w:t>Was there anything that was unclear? (Objective, UI, etc.)</w:t>
-      </w:r>
-    </w:p>
-    <w:p/>
-    <w:p>
-      <w:pPr>
-        <w:pStyle w:val="ListParagraph"/>
-        <w:numPr>
-          <w:ilvl w:val="0"/>
-          <w:numId w:val="5"/>
-        </w:numPr>
-      </w:pPr>
-      <w:r>
-        <w:t>Did something not work as expected?</w:t>
-      </w:r>
-    </w:p>
-    <w:p/>
-    <w:p>
-      <w:pPr>
-        <w:pStyle w:val="ListParagraph"/>
-        <w:numPr>
-          <w:ilvl w:val="0"/>
-          <w:numId w:val="5"/>
-        </w:numPr>
-      </w:pPr>
-      <w:r>
-        <w:t>Any improvements you would make to the current state of the game?</w:t>
-      </w:r>
-    </w:p>
-    <w:p/>
-    <w:p>
-      <w:pPr>
-        <w:pStyle w:val="ListParagraph"/>
-        <w:numPr>
-          <w:ilvl w:val="0"/>
-          <w:numId w:val="5"/>
-        </w:numPr>
-      </w:pPr>
-      <w:r>
-        <w:t>Anything you would to see removed or added?</w:t>
-      </w:r>
-    </w:p>
-    <w:p/>
-    <w:p>
-      <w:pPr>
-        <w:pStyle w:val="ListParagraph"/>
-        <w:numPr>
-          <w:ilvl w:val="0"/>
-          <w:numId w:val="5"/>
-        </w:numPr>
-      </w:pPr>
-      <w:r>
-        <w:t>Lastly, what do you think of the current way you interact with and place objects?</w:t>
-      </w:r>
-    </w:p>
-    <w:p/>
-    <w:p/>
+        <w:numPr>
+          <w:ilvl w:val="0"/>
+          <w:numId w:val="11"/>
+        </w:numPr>
+      </w:pPr>
+      <w:r>
+        <w:t>Great! I like that I can put together house in the model and see if in the build site.</w:t>
+      </w:r>
+    </w:p>
+    <w:p>
+      <w:pPr>
+        <w:pStyle w:val="ListParagraph"/>
+        <w:numPr>
+          <w:ilvl w:val="0"/>
+          <w:numId w:val="11"/>
+        </w:numPr>
+      </w:pPr>
+      <w:r>
+        <w:t>It works for what it’s intended for</w:t>
+      </w:r>
+    </w:p>
+    <w:p>
+      <w:pPr>
+        <w:pStyle w:val="ListParagraph"/>
+        <w:numPr>
+          <w:ilvl w:val="0"/>
+          <w:numId w:val="11"/>
+        </w:numPr>
+      </w:pPr>
+      <w:r>
+        <w:t>Good</w:t>
+      </w:r>
+    </w:p>
+    <w:p>
+      <w:pPr>
+        <w:pStyle w:val="ListParagraph"/>
+        <w:numPr>
+          <w:ilvl w:val="0"/>
+          <w:numId w:val="11"/>
+        </w:numPr>
+      </w:pPr>
+      <w:r>
+        <w:t>Works pretty good, smooth</w:t>
+      </w:r>
+    </w:p>
     <w:sectPr>
       <w:pgSz w:w="12240" w:h="15840"/>
       <w:pgMar w:top="1440" w:right="1440" w:bottom="1440" w:left="1440" w:header="720" w:footer="720" w:gutter="0"/>
@@ -402,7 +443,7 @@
 </file>
 
 <file path=word/numbering.xml><?xml version="1.0" encoding="utf-8"?>
-<w:numbering xmlns:wpc="http://schemas.microsoft.com/office/word/2010/wordprocessingCanvas" xmlns:cx="http://schemas.microsoft.com/office/drawing/2014/chartex" xmlns:cx1="http://schemas.microsoft.com/office/drawing/2015/9/8/chartex" xmlns:cx2="http://schemas.microsoft.com/office/drawing/2015/10/21/chartex" xmlns:cx3="http://schemas.microsoft.com/office/drawing/2016/5/9/chartex" xmlns:cx4="http://schemas.microsoft.com/office/drawing/2016/5/10/chartex" xmlns:cx5="http://schemas.microsoft.com/office/drawing/2016/5/11/chartex" xmlns:cx6="http://schemas.microsoft.com/office/drawing/2016/5/12/chartex" xmlns:cx7="http://schemas.microsoft.com/office/drawing/2016/5/13/chartex" xmlns:cx8="http://schemas.microsoft.com/office/drawing/2016/5/14/chartex" xmlns:mc="http://schemas.openxmlformats.org/markup-compatibility/2006" xmlns:aink="http://schemas.microsoft.com/office/drawing/2016/ink" xmlns:am3d="http://schemas.microsoft.com/office/drawing/2017/model3d" xmlns:o="urn:schemas-microsoft-com:office:office" xmlns:oel="http://schemas.microsoft.com/office/2019/extlst" xmlns:r="http://schemas.openxmlformats.org/officeDocument/2006/relationships" xmlns:m="http://schemas.openxmlformats.org/officeDocument/2006/math" xmlns:v="urn:schemas-microsoft-com:vml" xmlns:wp14="http://schemas.microsoft.com/office/word/2010/wordprocessingDrawing" xmlns:wp="http://schemas.openxmlformats.org/drawingml/2006/wordprocessingDrawing" xmlns:w10="urn:schemas-microsoft-com:office:word" xmlns:w="http://schemas.openxmlformats.org/wordprocessingml/2006/main" xmlns:w14="http://schemas.microsoft.com/office/word/2010/wordml" xmlns:w15="http://schemas.microsoft.com/office/word/2012/wordml" xmlns:w16cex="http://schemas.microsoft.com/office/word/2018/wordml/cex" xmlns:w16cid="http://schemas.microsoft.com/office/word/2016/wordml/cid" xmlns:w16="http://schemas.microsoft.com/office/word/2018/wordml" xmlns:w16du="http://schemas.microsoft.com/office/word/2023/wordml/word16du" xmlns:w16sdtdh="http://schemas.microsoft.com/office/word/2020/wordml/sdtdatahash" xmlns:w16se="http://schemas.microsoft.com/office/word/2015/wordml/symex" xmlns:wpg="http://schemas.microsoft.com/office/word/2010/wordprocessingGroup" xmlns:wpi="http://schemas.microsoft.com/office/word/2010/wordprocessingInk" xmlns:wne="http://schemas.microsoft.com/office/word/2006/wordml" xmlns:wps="http://schemas.microsoft.com/office/word/2010/wordprocessingShape" mc:Ignorable="w14 w15 w16se w16cid w16 w16cex w16sdtdh wp14">
+<w:numbering xmlns:wpc="http://schemas.microsoft.com/office/word/2010/wordprocessingCanvas" xmlns:cx="http://schemas.microsoft.com/office/drawing/2014/chartex" xmlns:cx1="http://schemas.microsoft.com/office/drawing/2015/9/8/chartex" xmlns:cx2="http://schemas.microsoft.com/office/drawing/2015/10/21/chartex" xmlns:cx3="http://schemas.microsoft.com/office/drawing/2016/5/9/chartex" xmlns:cx4="http://schemas.microsoft.com/office/drawing/2016/5/10/chartex" xmlns:cx5="http://schemas.microsoft.com/office/drawing/2016/5/11/chartex" xmlns:cx6="http://schemas.microsoft.com/office/drawing/2016/5/12/chartex" xmlns:cx7="http://schemas.microsoft.com/office/drawing/2016/5/13/chartex" xmlns:cx8="http://schemas.microsoft.com/office/drawing/2016/5/14/chartex" xmlns:mc="http://schemas.openxmlformats.org/markup-compatibility/2006" xmlns:aink="http://schemas.microsoft.com/office/drawing/2016/ink" xmlns:am3d="http://schemas.microsoft.com/office/drawing/2017/model3d" xmlns:o="urn:schemas-microsoft-com:office:office" xmlns:oel="http://schemas.microsoft.com/office/2019/extlst" xmlns:r="http://schemas.openxmlformats.org/officeDocument/2006/relationships" xmlns:m="http://schemas.openxmlformats.org/officeDocument/2006/math" xmlns:v="urn:schemas-microsoft-com:vml" xmlns:wp14="http://schemas.microsoft.com/office/word/2010/wordprocessingDrawing" xmlns:wp="http://schemas.openxmlformats.org/drawingml/2006/wordprocessingDrawing" xmlns:w10="urn:schemas-microsoft-com:office:word" xmlns:w="http://schemas.openxmlformats.org/wordprocessingml/2006/main" xmlns:w14="http://schemas.microsoft.com/office/word/2010/wordml" xmlns:w15="http://schemas.microsoft.com/office/word/2012/wordml" xmlns:w16cex="http://schemas.microsoft.com/office/word/2018/wordml/cex" xmlns:w16cid="http://schemas.microsoft.com/office/word/2016/wordml/cid" xmlns:w16="http://schemas.microsoft.com/office/word/2018/wordml" xmlns:w16sdtdh="http://schemas.microsoft.com/office/word/2020/wordml/sdtdatahash" xmlns:w16se="http://schemas.microsoft.com/office/word/2015/wordml/symex" xmlns:wpg="http://schemas.microsoft.com/office/word/2010/wordprocessingGroup" xmlns:wpi="http://schemas.microsoft.com/office/word/2010/wordprocessingInk" xmlns:wne="http://schemas.microsoft.com/office/word/2006/wordml" xmlns:wps="http://schemas.microsoft.com/office/word/2010/wordprocessingShape" mc:Ignorable="w14 w15 w16se w16cid w16 w16cex w16sdtdh wp14">
   <w:abstractNum w:abstractNumId="0" w15:restartNumberingAfterBreak="0">
     <w:nsid w:val="0A4C486A"/>
     <w:multiLevelType w:val="hybridMultilevel"/>
@@ -576,6 +617,345 @@
     </w:lvl>
   </w:abstractNum>
   <w:abstractNum w:abstractNumId="2" w15:restartNumberingAfterBreak="0">
+    <w:nsid w:val="13C066F3"/>
+    <w:multiLevelType w:val="hybridMultilevel"/>
+    <w:tmpl w:val="A7448F14"/>
+    <w:lvl w:ilvl="0" w:tplc="04090001">
+      <w:start w:val="1"/>
+      <w:numFmt w:val="bullet"/>
+      <w:lvlText w:val=""/>
+      <w:lvlJc w:val="left"/>
+      <w:pPr>
+        <w:ind w:left="1440" w:hanging="360"/>
+      </w:pPr>
+      <w:rPr>
+        <w:rFonts w:ascii="Symbol" w:hAnsi="Symbol" w:hint="default"/>
+      </w:rPr>
+    </w:lvl>
+    <w:lvl w:ilvl="1" w:tplc="04090003" w:tentative="1">
+      <w:start w:val="1"/>
+      <w:numFmt w:val="bullet"/>
+      <w:lvlText w:val="o"/>
+      <w:lvlJc w:val="left"/>
+      <w:pPr>
+        <w:ind w:left="2160" w:hanging="360"/>
+      </w:pPr>
+      <w:rPr>
+        <w:rFonts w:ascii="Courier New" w:hAnsi="Courier New" w:cs="Courier New" w:hint="default"/>
+      </w:rPr>
+    </w:lvl>
+    <w:lvl w:ilvl="2" w:tplc="04090005" w:tentative="1">
+      <w:start w:val="1"/>
+      <w:numFmt w:val="bullet"/>
+      <w:lvlText w:val=""/>
+      <w:lvlJc w:val="left"/>
+      <w:pPr>
+        <w:ind w:left="2880" w:hanging="360"/>
+      </w:pPr>
+      <w:rPr>
+        <w:rFonts w:ascii="Wingdings" w:hAnsi="Wingdings" w:hint="default"/>
+      </w:rPr>
+    </w:lvl>
+    <w:lvl w:ilvl="3" w:tplc="04090001" w:tentative="1">
+      <w:start w:val="1"/>
+      <w:numFmt w:val="bullet"/>
+      <w:lvlText w:val=""/>
+      <w:lvlJc w:val="left"/>
+      <w:pPr>
+        <w:ind w:left="3600" w:hanging="360"/>
+      </w:pPr>
+      <w:rPr>
+        <w:rFonts w:ascii="Symbol" w:hAnsi="Symbol" w:hint="default"/>
+      </w:rPr>
+    </w:lvl>
+    <w:lvl w:ilvl="4" w:tplc="04090003" w:tentative="1">
+      <w:start w:val="1"/>
+      <w:numFmt w:val="bullet"/>
+      <w:lvlText w:val="o"/>
+      <w:lvlJc w:val="left"/>
+      <w:pPr>
+        <w:ind w:left="4320" w:hanging="360"/>
+      </w:pPr>
+      <w:rPr>
+        <w:rFonts w:ascii="Courier New" w:hAnsi="Courier New" w:cs="Courier New" w:hint="default"/>
+      </w:rPr>
+    </w:lvl>
+    <w:lvl w:ilvl="5" w:tplc="04090005" w:tentative="1">
+      <w:start w:val="1"/>
+      <w:numFmt w:val="bullet"/>
+      <w:lvlText w:val=""/>
+      <w:lvlJc w:val="left"/>
+      <w:pPr>
+        <w:ind w:left="5040" w:hanging="360"/>
+      </w:pPr>
+      <w:rPr>
+        <w:rFonts w:ascii="Wingdings" w:hAnsi="Wingdings" w:hint="default"/>
+      </w:rPr>
+    </w:lvl>
+    <w:lvl w:ilvl="6" w:tplc="04090001" w:tentative="1">
+      <w:start w:val="1"/>
+      <w:numFmt w:val="bullet"/>
+      <w:lvlText w:val=""/>
+      <w:lvlJc w:val="left"/>
+      <w:pPr>
+        <w:ind w:left="5760" w:hanging="360"/>
+      </w:pPr>
+      <w:rPr>
+        <w:rFonts w:ascii="Symbol" w:hAnsi="Symbol" w:hint="default"/>
+      </w:rPr>
+    </w:lvl>
+    <w:lvl w:ilvl="7" w:tplc="04090003" w:tentative="1">
+      <w:start w:val="1"/>
+      <w:numFmt w:val="bullet"/>
+      <w:lvlText w:val="o"/>
+      <w:lvlJc w:val="left"/>
+      <w:pPr>
+        <w:ind w:left="6480" w:hanging="360"/>
+      </w:pPr>
+      <w:rPr>
+        <w:rFonts w:ascii="Courier New" w:hAnsi="Courier New" w:cs="Courier New" w:hint="default"/>
+      </w:rPr>
+    </w:lvl>
+    <w:lvl w:ilvl="8" w:tplc="04090005" w:tentative="1">
+      <w:start w:val="1"/>
+      <w:numFmt w:val="bullet"/>
+      <w:lvlText w:val=""/>
+      <w:lvlJc w:val="left"/>
+      <w:pPr>
+        <w:ind w:left="7200" w:hanging="360"/>
+      </w:pPr>
+      <w:rPr>
+        <w:rFonts w:ascii="Wingdings" w:hAnsi="Wingdings" w:hint="default"/>
+      </w:rPr>
+    </w:lvl>
+  </w:abstractNum>
+  <w:abstractNum w:abstractNumId="3" w15:restartNumberingAfterBreak="0">
+    <w:nsid w:val="162A7E33"/>
+    <w:multiLevelType w:val="hybridMultilevel"/>
+    <w:tmpl w:val="7B7828C2"/>
+    <w:lvl w:ilvl="0" w:tplc="04090001">
+      <w:start w:val="1"/>
+      <w:numFmt w:val="bullet"/>
+      <w:lvlText w:val=""/>
+      <w:lvlJc w:val="left"/>
+      <w:pPr>
+        <w:ind w:left="1440" w:hanging="360"/>
+      </w:pPr>
+      <w:rPr>
+        <w:rFonts w:ascii="Symbol" w:hAnsi="Symbol" w:hint="default"/>
+      </w:rPr>
+    </w:lvl>
+    <w:lvl w:ilvl="1" w:tplc="04090003" w:tentative="1">
+      <w:start w:val="1"/>
+      <w:numFmt w:val="bullet"/>
+      <w:lvlText w:val="o"/>
+      <w:lvlJc w:val="left"/>
+      <w:pPr>
+        <w:ind w:left="2160" w:hanging="360"/>
+      </w:pPr>
+      <w:rPr>
+        <w:rFonts w:ascii="Courier New" w:hAnsi="Courier New" w:cs="Courier New" w:hint="default"/>
+      </w:rPr>
+    </w:lvl>
+    <w:lvl w:ilvl="2" w:tplc="04090005" w:tentative="1">
+      <w:start w:val="1"/>
+      <w:numFmt w:val="bullet"/>
+      <w:lvlText w:val=""/>
+      <w:lvlJc w:val="left"/>
+      <w:pPr>
+        <w:ind w:left="2880" w:hanging="360"/>
+      </w:pPr>
+      <w:rPr>
+        <w:rFonts w:ascii="Wingdings" w:hAnsi="Wingdings" w:hint="default"/>
+      </w:rPr>
+    </w:lvl>
+    <w:lvl w:ilvl="3" w:tplc="04090001" w:tentative="1">
+      <w:start w:val="1"/>
+      <w:numFmt w:val="bullet"/>
+      <w:lvlText w:val=""/>
+      <w:lvlJc w:val="left"/>
+      <w:pPr>
+        <w:ind w:left="3600" w:hanging="360"/>
+      </w:pPr>
+      <w:rPr>
+        <w:rFonts w:ascii="Symbol" w:hAnsi="Symbol" w:hint="default"/>
+      </w:rPr>
+    </w:lvl>
+    <w:lvl w:ilvl="4" w:tplc="04090003" w:tentative="1">
+      <w:start w:val="1"/>
+      <w:numFmt w:val="bullet"/>
+      <w:lvlText w:val="o"/>
+      <w:lvlJc w:val="left"/>
+      <w:pPr>
+        <w:ind w:left="4320" w:hanging="360"/>
+      </w:pPr>
+      <w:rPr>
+        <w:rFonts w:ascii="Courier New" w:hAnsi="Courier New" w:cs="Courier New" w:hint="default"/>
+      </w:rPr>
+    </w:lvl>
+    <w:lvl w:ilvl="5" w:tplc="04090005" w:tentative="1">
+      <w:start w:val="1"/>
+      <w:numFmt w:val="bullet"/>
+      <w:lvlText w:val=""/>
+      <w:lvlJc w:val="left"/>
+      <w:pPr>
+        <w:ind w:left="5040" w:hanging="360"/>
+      </w:pPr>
+      <w:rPr>
+        <w:rFonts w:ascii="Wingdings" w:hAnsi="Wingdings" w:hint="default"/>
+      </w:rPr>
+    </w:lvl>
+    <w:lvl w:ilvl="6" w:tplc="04090001" w:tentative="1">
+      <w:start w:val="1"/>
+      <w:numFmt w:val="bullet"/>
+      <w:lvlText w:val=""/>
+      <w:lvlJc w:val="left"/>
+      <w:pPr>
+        <w:ind w:left="5760" w:hanging="360"/>
+      </w:pPr>
+      <w:rPr>
+        <w:rFonts w:ascii="Symbol" w:hAnsi="Symbol" w:hint="default"/>
+      </w:rPr>
+    </w:lvl>
+    <w:lvl w:ilvl="7" w:tplc="04090003" w:tentative="1">
+      <w:start w:val="1"/>
+      <w:numFmt w:val="bullet"/>
+      <w:lvlText w:val="o"/>
+      <w:lvlJc w:val="left"/>
+      <w:pPr>
+        <w:ind w:left="6480" w:hanging="360"/>
+      </w:pPr>
+      <w:rPr>
+        <w:rFonts w:ascii="Courier New" w:hAnsi="Courier New" w:cs="Courier New" w:hint="default"/>
+      </w:rPr>
+    </w:lvl>
+    <w:lvl w:ilvl="8" w:tplc="04090005" w:tentative="1">
+      <w:start w:val="1"/>
+      <w:numFmt w:val="bullet"/>
+      <w:lvlText w:val=""/>
+      <w:lvlJc w:val="left"/>
+      <w:pPr>
+        <w:ind w:left="7200" w:hanging="360"/>
+      </w:pPr>
+      <w:rPr>
+        <w:rFonts w:ascii="Wingdings" w:hAnsi="Wingdings" w:hint="default"/>
+      </w:rPr>
+    </w:lvl>
+  </w:abstractNum>
+  <w:abstractNum w:abstractNumId="4" w15:restartNumberingAfterBreak="0">
+    <w:nsid w:val="2DDD2209"/>
+    <w:multiLevelType w:val="hybridMultilevel"/>
+    <w:tmpl w:val="B64055B8"/>
+    <w:lvl w:ilvl="0" w:tplc="04090001">
+      <w:start w:val="1"/>
+      <w:numFmt w:val="bullet"/>
+      <w:lvlText w:val=""/>
+      <w:lvlJc w:val="left"/>
+      <w:pPr>
+        <w:ind w:left="1440" w:hanging="360"/>
+      </w:pPr>
+      <w:rPr>
+        <w:rFonts w:ascii="Symbol" w:hAnsi="Symbol" w:hint="default"/>
+      </w:rPr>
+    </w:lvl>
+    <w:lvl w:ilvl="1" w:tplc="04090003" w:tentative="1">
+      <w:start w:val="1"/>
+      <w:numFmt w:val="bullet"/>
+      <w:lvlText w:val="o"/>
+      <w:lvlJc w:val="left"/>
+      <w:pPr>
+        <w:ind w:left="2160" w:hanging="360"/>
+      </w:pPr>
+      <w:rPr>
+        <w:rFonts w:ascii="Courier New" w:hAnsi="Courier New" w:cs="Courier New" w:hint="default"/>
+      </w:rPr>
+    </w:lvl>
+    <w:lvl w:ilvl="2" w:tplc="04090005" w:tentative="1">
+      <w:start w:val="1"/>
+      <w:numFmt w:val="bullet"/>
+      <w:lvlText w:val=""/>
+      <w:lvlJc w:val="left"/>
+      <w:pPr>
+        <w:ind w:left="2880" w:hanging="360"/>
+      </w:pPr>
+      <w:rPr>
+        <w:rFonts w:ascii="Wingdings" w:hAnsi="Wingdings" w:hint="default"/>
+      </w:rPr>
+    </w:lvl>
+    <w:lvl w:ilvl="3" w:tplc="04090001" w:tentative="1">
+      <w:start w:val="1"/>
+      <w:numFmt w:val="bullet"/>
+      <w:lvlText w:val=""/>
+      <w:lvlJc w:val="left"/>
+      <w:pPr>
+        <w:ind w:left="3600" w:hanging="360"/>
+      </w:pPr>
+      <w:rPr>
+        <w:rFonts w:ascii="Symbol" w:hAnsi="Symbol" w:hint="default"/>
+      </w:rPr>
+    </w:lvl>
+    <w:lvl w:ilvl="4" w:tplc="04090003" w:tentative="1">
+      <w:start w:val="1"/>
+      <w:numFmt w:val="bullet"/>
+      <w:lvlText w:val="o"/>
+      <w:lvlJc w:val="left"/>
+      <w:pPr>
+        <w:ind w:left="4320" w:hanging="360"/>
+      </w:pPr>
+      <w:rPr>
+        <w:rFonts w:ascii="Courier New" w:hAnsi="Courier New" w:cs="Courier New" w:hint="default"/>
+      </w:rPr>
+    </w:lvl>
+    <w:lvl w:ilvl="5" w:tplc="04090005" w:tentative="1">
+      <w:start w:val="1"/>
+      <w:numFmt w:val="bullet"/>
+      <w:lvlText w:val=""/>
+      <w:lvlJc w:val="left"/>
+      <w:pPr>
+        <w:ind w:left="5040" w:hanging="360"/>
+      </w:pPr>
+      <w:rPr>
+        <w:rFonts w:ascii="Wingdings" w:hAnsi="Wingdings" w:hint="default"/>
+      </w:rPr>
+    </w:lvl>
+    <w:lvl w:ilvl="6" w:tplc="04090001" w:tentative="1">
+      <w:start w:val="1"/>
+      <w:numFmt w:val="bullet"/>
+      <w:lvlText w:val=""/>
+      <w:lvlJc w:val="left"/>
+      <w:pPr>
+        <w:ind w:left="5760" w:hanging="360"/>
+      </w:pPr>
+      <w:rPr>
+        <w:rFonts w:ascii="Symbol" w:hAnsi="Symbol" w:hint="default"/>
+      </w:rPr>
+    </w:lvl>
+    <w:lvl w:ilvl="7" w:tplc="04090003" w:tentative="1">
+      <w:start w:val="1"/>
+      <w:numFmt w:val="bullet"/>
+      <w:lvlText w:val="o"/>
+      <w:lvlJc w:val="left"/>
+      <w:pPr>
+        <w:ind w:left="6480" w:hanging="360"/>
+      </w:pPr>
+      <w:rPr>
+        <w:rFonts w:ascii="Courier New" w:hAnsi="Courier New" w:cs="Courier New" w:hint="default"/>
+      </w:rPr>
+    </w:lvl>
+    <w:lvl w:ilvl="8" w:tplc="04090005" w:tentative="1">
+      <w:start w:val="1"/>
+      <w:numFmt w:val="bullet"/>
+      <w:lvlText w:val=""/>
+      <w:lvlJc w:val="left"/>
+      <w:pPr>
+        <w:ind w:left="7200" w:hanging="360"/>
+      </w:pPr>
+      <w:rPr>
+        <w:rFonts w:ascii="Wingdings" w:hAnsi="Wingdings" w:hint="default"/>
+      </w:rPr>
+    </w:lvl>
+  </w:abstractNum>
+  <w:abstractNum w:abstractNumId="5" w15:restartNumberingAfterBreak="0">
     <w:nsid w:val="41301298"/>
     <w:multiLevelType w:val="hybridMultilevel"/>
     <w:tmpl w:val="177686D2"/>
@@ -688,7 +1068,346 @@
       </w:rPr>
     </w:lvl>
   </w:abstractNum>
-  <w:abstractNum w:abstractNumId="3" w15:restartNumberingAfterBreak="0">
+  <w:abstractNum w:abstractNumId="6" w15:restartNumberingAfterBreak="0">
+    <w:nsid w:val="53551B12"/>
+    <w:multiLevelType w:val="hybridMultilevel"/>
+    <w:tmpl w:val="77A45BF0"/>
+    <w:lvl w:ilvl="0" w:tplc="04090001">
+      <w:start w:val="1"/>
+      <w:numFmt w:val="bullet"/>
+      <w:lvlText w:val=""/>
+      <w:lvlJc w:val="left"/>
+      <w:pPr>
+        <w:ind w:left="1440" w:hanging="360"/>
+      </w:pPr>
+      <w:rPr>
+        <w:rFonts w:ascii="Symbol" w:hAnsi="Symbol" w:hint="default"/>
+      </w:rPr>
+    </w:lvl>
+    <w:lvl w:ilvl="1" w:tplc="04090003" w:tentative="1">
+      <w:start w:val="1"/>
+      <w:numFmt w:val="bullet"/>
+      <w:lvlText w:val="o"/>
+      <w:lvlJc w:val="left"/>
+      <w:pPr>
+        <w:ind w:left="2160" w:hanging="360"/>
+      </w:pPr>
+      <w:rPr>
+        <w:rFonts w:ascii="Courier New" w:hAnsi="Courier New" w:cs="Courier New" w:hint="default"/>
+      </w:rPr>
+    </w:lvl>
+    <w:lvl w:ilvl="2" w:tplc="04090005" w:tentative="1">
+      <w:start w:val="1"/>
+      <w:numFmt w:val="bullet"/>
+      <w:lvlText w:val=""/>
+      <w:lvlJc w:val="left"/>
+      <w:pPr>
+        <w:ind w:left="2880" w:hanging="360"/>
+      </w:pPr>
+      <w:rPr>
+        <w:rFonts w:ascii="Wingdings" w:hAnsi="Wingdings" w:hint="default"/>
+      </w:rPr>
+    </w:lvl>
+    <w:lvl w:ilvl="3" w:tplc="04090001" w:tentative="1">
+      <w:start w:val="1"/>
+      <w:numFmt w:val="bullet"/>
+      <w:lvlText w:val=""/>
+      <w:lvlJc w:val="left"/>
+      <w:pPr>
+        <w:ind w:left="3600" w:hanging="360"/>
+      </w:pPr>
+      <w:rPr>
+        <w:rFonts w:ascii="Symbol" w:hAnsi="Symbol" w:hint="default"/>
+      </w:rPr>
+    </w:lvl>
+    <w:lvl w:ilvl="4" w:tplc="04090003" w:tentative="1">
+      <w:start w:val="1"/>
+      <w:numFmt w:val="bullet"/>
+      <w:lvlText w:val="o"/>
+      <w:lvlJc w:val="left"/>
+      <w:pPr>
+        <w:ind w:left="4320" w:hanging="360"/>
+      </w:pPr>
+      <w:rPr>
+        <w:rFonts w:ascii="Courier New" w:hAnsi="Courier New" w:cs="Courier New" w:hint="default"/>
+      </w:rPr>
+    </w:lvl>
+    <w:lvl w:ilvl="5" w:tplc="04090005" w:tentative="1">
+      <w:start w:val="1"/>
+      <w:numFmt w:val="bullet"/>
+      <w:lvlText w:val=""/>
+      <w:lvlJc w:val="left"/>
+      <w:pPr>
+        <w:ind w:left="5040" w:hanging="360"/>
+      </w:pPr>
+      <w:rPr>
+        <w:rFonts w:ascii="Wingdings" w:hAnsi="Wingdings" w:hint="default"/>
+      </w:rPr>
+    </w:lvl>
+    <w:lvl w:ilvl="6" w:tplc="04090001" w:tentative="1">
+      <w:start w:val="1"/>
+      <w:numFmt w:val="bullet"/>
+      <w:lvlText w:val=""/>
+      <w:lvlJc w:val="left"/>
+      <w:pPr>
+        <w:ind w:left="5760" w:hanging="360"/>
+      </w:pPr>
+      <w:rPr>
+        <w:rFonts w:ascii="Symbol" w:hAnsi="Symbol" w:hint="default"/>
+      </w:rPr>
+    </w:lvl>
+    <w:lvl w:ilvl="7" w:tplc="04090003" w:tentative="1">
+      <w:start w:val="1"/>
+      <w:numFmt w:val="bullet"/>
+      <w:lvlText w:val="o"/>
+      <w:lvlJc w:val="left"/>
+      <w:pPr>
+        <w:ind w:left="6480" w:hanging="360"/>
+      </w:pPr>
+      <w:rPr>
+        <w:rFonts w:ascii="Courier New" w:hAnsi="Courier New" w:cs="Courier New" w:hint="default"/>
+      </w:rPr>
+    </w:lvl>
+    <w:lvl w:ilvl="8" w:tplc="04090005" w:tentative="1">
+      <w:start w:val="1"/>
+      <w:numFmt w:val="bullet"/>
+      <w:lvlText w:val=""/>
+      <w:lvlJc w:val="left"/>
+      <w:pPr>
+        <w:ind w:left="7200" w:hanging="360"/>
+      </w:pPr>
+      <w:rPr>
+        <w:rFonts w:ascii="Wingdings" w:hAnsi="Wingdings" w:hint="default"/>
+      </w:rPr>
+    </w:lvl>
+  </w:abstractNum>
+  <w:abstractNum w:abstractNumId="7" w15:restartNumberingAfterBreak="0">
+    <w:nsid w:val="60090E5E"/>
+    <w:multiLevelType w:val="hybridMultilevel"/>
+    <w:tmpl w:val="B59CBCAC"/>
+    <w:lvl w:ilvl="0" w:tplc="04090001">
+      <w:start w:val="1"/>
+      <w:numFmt w:val="bullet"/>
+      <w:lvlText w:val=""/>
+      <w:lvlJc w:val="left"/>
+      <w:pPr>
+        <w:ind w:left="1440" w:hanging="360"/>
+      </w:pPr>
+      <w:rPr>
+        <w:rFonts w:ascii="Symbol" w:hAnsi="Symbol" w:hint="default"/>
+      </w:rPr>
+    </w:lvl>
+    <w:lvl w:ilvl="1" w:tplc="04090003" w:tentative="1">
+      <w:start w:val="1"/>
+      <w:numFmt w:val="bullet"/>
+      <w:lvlText w:val="o"/>
+      <w:lvlJc w:val="left"/>
+      <w:pPr>
+        <w:ind w:left="2160" w:hanging="360"/>
+      </w:pPr>
+      <w:rPr>
+        <w:rFonts w:ascii="Courier New" w:hAnsi="Courier New" w:cs="Courier New" w:hint="default"/>
+      </w:rPr>
+    </w:lvl>
+    <w:lvl w:ilvl="2" w:tplc="04090005" w:tentative="1">
+      <w:start w:val="1"/>
+      <w:numFmt w:val="bullet"/>
+      <w:lvlText w:val=""/>
+      <w:lvlJc w:val="left"/>
+      <w:pPr>
+        <w:ind w:left="2880" w:hanging="360"/>
+      </w:pPr>
+      <w:rPr>
+        <w:rFonts w:ascii="Wingdings" w:hAnsi="Wingdings" w:hint="default"/>
+      </w:rPr>
+    </w:lvl>
+    <w:lvl w:ilvl="3" w:tplc="04090001" w:tentative="1">
+      <w:start w:val="1"/>
+      <w:numFmt w:val="bullet"/>
+      <w:lvlText w:val=""/>
+      <w:lvlJc w:val="left"/>
+      <w:pPr>
+        <w:ind w:left="3600" w:hanging="360"/>
+      </w:pPr>
+      <w:rPr>
+        <w:rFonts w:ascii="Symbol" w:hAnsi="Symbol" w:hint="default"/>
+      </w:rPr>
+    </w:lvl>
+    <w:lvl w:ilvl="4" w:tplc="04090003" w:tentative="1">
+      <w:start w:val="1"/>
+      <w:numFmt w:val="bullet"/>
+      <w:lvlText w:val="o"/>
+      <w:lvlJc w:val="left"/>
+      <w:pPr>
+        <w:ind w:left="4320" w:hanging="360"/>
+      </w:pPr>
+      <w:rPr>
+        <w:rFonts w:ascii="Courier New" w:hAnsi="Courier New" w:cs="Courier New" w:hint="default"/>
+      </w:rPr>
+    </w:lvl>
+    <w:lvl w:ilvl="5" w:tplc="04090005" w:tentative="1">
+      <w:start w:val="1"/>
+      <w:numFmt w:val="bullet"/>
+      <w:lvlText w:val=""/>
+      <w:lvlJc w:val="left"/>
+      <w:pPr>
+        <w:ind w:left="5040" w:hanging="360"/>
+      </w:pPr>
+      <w:rPr>
+        <w:rFonts w:ascii="Wingdings" w:hAnsi="Wingdings" w:hint="default"/>
+      </w:rPr>
+    </w:lvl>
+    <w:lvl w:ilvl="6" w:tplc="04090001" w:tentative="1">
+      <w:start w:val="1"/>
+      <w:numFmt w:val="bullet"/>
+      <w:lvlText w:val=""/>
+      <w:lvlJc w:val="left"/>
+      <w:pPr>
+        <w:ind w:left="5760" w:hanging="360"/>
+      </w:pPr>
+      <w:rPr>
+        <w:rFonts w:ascii="Symbol" w:hAnsi="Symbol" w:hint="default"/>
+      </w:rPr>
+    </w:lvl>
+    <w:lvl w:ilvl="7" w:tplc="04090003" w:tentative="1">
+      <w:start w:val="1"/>
+      <w:numFmt w:val="bullet"/>
+      <w:lvlText w:val="o"/>
+      <w:lvlJc w:val="left"/>
+      <w:pPr>
+        <w:ind w:left="6480" w:hanging="360"/>
+      </w:pPr>
+      <w:rPr>
+        <w:rFonts w:ascii="Courier New" w:hAnsi="Courier New" w:cs="Courier New" w:hint="default"/>
+      </w:rPr>
+    </w:lvl>
+    <w:lvl w:ilvl="8" w:tplc="04090005" w:tentative="1">
+      <w:start w:val="1"/>
+      <w:numFmt w:val="bullet"/>
+      <w:lvlText w:val=""/>
+      <w:lvlJc w:val="left"/>
+      <w:pPr>
+        <w:ind w:left="7200" w:hanging="360"/>
+      </w:pPr>
+      <w:rPr>
+        <w:rFonts w:ascii="Wingdings" w:hAnsi="Wingdings" w:hint="default"/>
+      </w:rPr>
+    </w:lvl>
+  </w:abstractNum>
+  <w:abstractNum w:abstractNumId="8" w15:restartNumberingAfterBreak="0">
+    <w:nsid w:val="6BA02EB9"/>
+    <w:multiLevelType w:val="hybridMultilevel"/>
+    <w:tmpl w:val="64B27754"/>
+    <w:lvl w:ilvl="0" w:tplc="04090001">
+      <w:start w:val="1"/>
+      <w:numFmt w:val="bullet"/>
+      <w:lvlText w:val=""/>
+      <w:lvlJc w:val="left"/>
+      <w:pPr>
+        <w:ind w:left="1440" w:hanging="360"/>
+      </w:pPr>
+      <w:rPr>
+        <w:rFonts w:ascii="Symbol" w:hAnsi="Symbol" w:hint="default"/>
+      </w:rPr>
+    </w:lvl>
+    <w:lvl w:ilvl="1" w:tplc="04090003" w:tentative="1">
+      <w:start w:val="1"/>
+      <w:numFmt w:val="bullet"/>
+      <w:lvlText w:val="o"/>
+      <w:lvlJc w:val="left"/>
+      <w:pPr>
+        <w:ind w:left="2160" w:hanging="360"/>
+      </w:pPr>
+      <w:rPr>
+        <w:rFonts w:ascii="Courier New" w:hAnsi="Courier New" w:cs="Courier New" w:hint="default"/>
+      </w:rPr>
+    </w:lvl>
+    <w:lvl w:ilvl="2" w:tplc="04090005" w:tentative="1">
+      <w:start w:val="1"/>
+      <w:numFmt w:val="bullet"/>
+      <w:lvlText w:val=""/>
+      <w:lvlJc w:val="left"/>
+      <w:pPr>
+        <w:ind w:left="2880" w:hanging="360"/>
+      </w:pPr>
+      <w:rPr>
+        <w:rFonts w:ascii="Wingdings" w:hAnsi="Wingdings" w:hint="default"/>
+      </w:rPr>
+    </w:lvl>
+    <w:lvl w:ilvl="3" w:tplc="04090001" w:tentative="1">
+      <w:start w:val="1"/>
+      <w:numFmt w:val="bullet"/>
+      <w:lvlText w:val=""/>
+      <w:lvlJc w:val="left"/>
+      <w:pPr>
+        <w:ind w:left="3600" w:hanging="360"/>
+      </w:pPr>
+      <w:rPr>
+        <w:rFonts w:ascii="Symbol" w:hAnsi="Symbol" w:hint="default"/>
+      </w:rPr>
+    </w:lvl>
+    <w:lvl w:ilvl="4" w:tplc="04090003" w:tentative="1">
+      <w:start w:val="1"/>
+      <w:numFmt w:val="bullet"/>
+      <w:lvlText w:val="o"/>
+      <w:lvlJc w:val="left"/>
+      <w:pPr>
+        <w:ind w:left="4320" w:hanging="360"/>
+      </w:pPr>
+      <w:rPr>
+        <w:rFonts w:ascii="Courier New" w:hAnsi="Courier New" w:cs="Courier New" w:hint="default"/>
+      </w:rPr>
+    </w:lvl>
+    <w:lvl w:ilvl="5" w:tplc="04090005" w:tentative="1">
+      <w:start w:val="1"/>
+      <w:numFmt w:val="bullet"/>
+      <w:lvlText w:val=""/>
+      <w:lvlJc w:val="left"/>
+      <w:pPr>
+        <w:ind w:left="5040" w:hanging="360"/>
+      </w:pPr>
+      <w:rPr>
+        <w:rFonts w:ascii="Wingdings" w:hAnsi="Wingdings" w:hint="default"/>
+      </w:rPr>
+    </w:lvl>
+    <w:lvl w:ilvl="6" w:tplc="04090001" w:tentative="1">
+      <w:start w:val="1"/>
+      <w:numFmt w:val="bullet"/>
+      <w:lvlText w:val=""/>
+      <w:lvlJc w:val="left"/>
+      <w:pPr>
+        <w:ind w:left="5760" w:hanging="360"/>
+      </w:pPr>
+      <w:rPr>
+        <w:rFonts w:ascii="Symbol" w:hAnsi="Symbol" w:hint="default"/>
+      </w:rPr>
+    </w:lvl>
+    <w:lvl w:ilvl="7" w:tplc="04090003" w:tentative="1">
+      <w:start w:val="1"/>
+      <w:numFmt w:val="bullet"/>
+      <w:lvlText w:val="o"/>
+      <w:lvlJc w:val="left"/>
+      <w:pPr>
+        <w:ind w:left="6480" w:hanging="360"/>
+      </w:pPr>
+      <w:rPr>
+        <w:rFonts w:ascii="Courier New" w:hAnsi="Courier New" w:cs="Courier New" w:hint="default"/>
+      </w:rPr>
+    </w:lvl>
+    <w:lvl w:ilvl="8" w:tplc="04090005" w:tentative="1">
+      <w:start w:val="1"/>
+      <w:numFmt w:val="bullet"/>
+      <w:lvlText w:val=""/>
+      <w:lvlJc w:val="left"/>
+      <w:pPr>
+        <w:ind w:left="7200" w:hanging="360"/>
+      </w:pPr>
+      <w:rPr>
+        <w:rFonts w:ascii="Wingdings" w:hAnsi="Wingdings" w:hint="default"/>
+      </w:rPr>
+    </w:lvl>
+  </w:abstractNum>
+  <w:abstractNum w:abstractNumId="9" w15:restartNumberingAfterBreak="0">
     <w:nsid w:val="7125770B"/>
     <w:multiLevelType w:val="hybridMultilevel"/>
     <w:tmpl w:val="6B60D870"/>
@@ -774,7 +1493,7 @@
       </w:pPr>
     </w:lvl>
   </w:abstractNum>
-  <w:abstractNum w:abstractNumId="4" w15:restartNumberingAfterBreak="0">
+  <w:abstractNum w:abstractNumId="10" w15:restartNumberingAfterBreak="0">
     <w:nsid w:val="7AAE2AAD"/>
     <w:multiLevelType w:val="hybridMultilevel"/>
     <w:tmpl w:val="6B60D870"/>
@@ -861,19 +1580,37 @@
     </w:lvl>
   </w:abstractNum>
   <w:num w:numId="1" w16cid:durableId="775250391">
-    <w:abstractNumId w:val="2"/>
+    <w:abstractNumId w:val="5"/>
   </w:num>
   <w:num w:numId="2" w16cid:durableId="2108428648">
-    <w:abstractNumId w:val="3"/>
+    <w:abstractNumId w:val="9"/>
   </w:num>
   <w:num w:numId="3" w16cid:durableId="1808664598">
-    <w:abstractNumId w:val="4"/>
+    <w:abstractNumId w:val="10"/>
   </w:num>
   <w:num w:numId="4" w16cid:durableId="1971940006">
     <w:abstractNumId w:val="1"/>
   </w:num>
   <w:num w:numId="5" w16cid:durableId="1024746478">
     <w:abstractNumId w:val="0"/>
+  </w:num>
+  <w:num w:numId="6" w16cid:durableId="1196501476">
+    <w:abstractNumId w:val="6"/>
+  </w:num>
+  <w:num w:numId="7" w16cid:durableId="2056734919">
+    <w:abstractNumId w:val="4"/>
+  </w:num>
+  <w:num w:numId="8" w16cid:durableId="1502818844">
+    <w:abstractNumId w:val="3"/>
+  </w:num>
+  <w:num w:numId="9" w16cid:durableId="585380303">
+    <w:abstractNumId w:val="2"/>
+  </w:num>
+  <w:num w:numId="10" w16cid:durableId="1900163484">
+    <w:abstractNumId w:val="7"/>
+  </w:num>
+  <w:num w:numId="11" w16cid:durableId="299767307">
+    <w:abstractNumId w:val="8"/>
   </w:num>
 </w:numbering>
 </file>

</xml_diff>